<commit_message>
Added Scrum Meeting Week 11 document
</commit_message>
<xml_diff>
--- a/Scrum Meetings/Scrum Meeting Week 11.docx
+++ b/Scrum Meetings/Scrum Meeting Week 11.docx
@@ -15,10 +15,7 @@
         <w:t>SCRUM MEETING WEEK (</w:t>
       </w:r>
       <w:r>
-        <w:t>1</w:t>
-      </w:r>
-      <w:r>
-        <w:t>1</w:t>
+        <w:t>10</w:t>
       </w:r>
       <w:r>
         <w:t>)</w:t>
@@ -93,7 +90,7 @@
           <w:szCs w:val="34"/>
         </w:rPr>
         <w:drawing>
-          <wp:inline distT="0" distB="0" distL="0" distR="0" wp14:anchorId="73D04AB1" wp14:editId="797A9DC5">
+          <wp:inline distT="0" distB="0" distL="0" distR="0" wp14:anchorId="73D04AB1" wp14:editId="546976AB">
             <wp:extent cx="157163" cy="157163"/>
             <wp:effectExtent l="0" t="0" r="0" b="0"/>
             <wp:docPr id="1499542647" name="Picture 4" descr=":white_check_mark:"/>
@@ -281,6 +278,7 @@
           </w:tcPr>
           <w:p>
             <w:pPr>
+              <w:jc w:val="center"/>
               <w:rPr>
                 <w:rFonts w:ascii="Times New Roman" w:eastAsia="Times New Roman" w:hAnsi="Times New Roman" w:cs="Times New Roman"/>
               </w:rPr>
@@ -294,34 +292,73 @@
           </w:p>
           <w:p>
             <w:pPr>
-              <w:rPr>
-                <w:rFonts w:ascii="Times New Roman" w:eastAsia="Times New Roman" w:hAnsi="Times New Roman" w:cs="Times New Roman"/>
-              </w:rPr>
-            </w:pPr>
-          </w:p>
-          <w:p>
-            <w:pPr>
-              <w:rPr>
-                <w:rFonts w:ascii="Times New Roman" w:eastAsia="Times New Roman" w:hAnsi="Times New Roman" w:cs="Times New Roman"/>
-              </w:rPr>
-            </w:pPr>
-          </w:p>
-          <w:p>
-            <w:pPr>
-              <w:rPr>
-                <w:rFonts w:ascii="Times New Roman" w:eastAsia="Times New Roman" w:hAnsi="Times New Roman" w:cs="Times New Roman"/>
-              </w:rPr>
-            </w:pPr>
-          </w:p>
-          <w:p>
-            <w:pPr>
-              <w:rPr>
-                <w:rFonts w:ascii="Times New Roman" w:eastAsia="Times New Roman" w:hAnsi="Times New Roman" w:cs="Times New Roman"/>
-              </w:rPr>
-            </w:pPr>
-          </w:p>
-          <w:p>
-            <w:pPr>
+              <w:jc w:val="center"/>
+              <w:rPr>
+                <w:rFonts w:ascii="Times New Roman" w:eastAsia="Times New Roman" w:hAnsi="Times New Roman" w:cs="Times New Roman"/>
+              </w:rPr>
+            </w:pPr>
+            <w:r>
+              <w:rPr>
+                <w:rFonts w:ascii="Times New Roman" w:eastAsia="Times New Roman" w:hAnsi="Times New Roman" w:cs="Times New Roman"/>
+                <w:noProof/>
+              </w:rPr>
+              <w:drawing>
+                <wp:inline distT="0" distB="0" distL="0" distR="0" wp14:anchorId="15ADE01F" wp14:editId="513E0818">
+                  <wp:extent cx="381000" cy="381000"/>
+                  <wp:effectExtent l="0" t="0" r="0" b="0"/>
+                  <wp:docPr id="971952348" name="Graphic 1" descr="Checkmark with solid fill"/>
+                  <wp:cNvGraphicFramePr>
+                    <a:graphicFrameLocks xmlns:a="http://schemas.openxmlformats.org/drawingml/2006/main" noChangeAspect="1"/>
+                  </wp:cNvGraphicFramePr>
+                  <a:graphic xmlns:a="http://schemas.openxmlformats.org/drawingml/2006/main">
+                    <a:graphicData uri="http://schemas.openxmlformats.org/drawingml/2006/picture">
+                      <pic:pic xmlns:pic="http://schemas.openxmlformats.org/drawingml/2006/picture">
+                        <pic:nvPicPr>
+                          <pic:cNvPr id="971952348" name="Graphic 971952348" descr="Checkmark with solid fill"/>
+                          <pic:cNvPicPr/>
+                        </pic:nvPicPr>
+                        <pic:blipFill>
+                          <a:blip r:embed="rId8" cstate="print">
+                            <a:extLst>
+                              <a:ext uri="{28A0092B-C50C-407E-A947-70E740481C1C}">
+                                <a14:useLocalDpi xmlns:a14="http://schemas.microsoft.com/office/drawing/2010/main" val="0"/>
+                              </a:ext>
+                              <a:ext uri="{96DAC541-7B7A-43D3-8B79-37D633B846F1}">
+                                <asvg:svgBlip xmlns:asvg="http://schemas.microsoft.com/office/drawing/2016/SVG/main" r:embed="rId9"/>
+                              </a:ext>
+                            </a:extLst>
+                          </a:blip>
+                          <a:stretch>
+                            <a:fillRect/>
+                          </a:stretch>
+                        </pic:blipFill>
+                        <pic:spPr>
+                          <a:xfrm>
+                            <a:off x="0" y="0"/>
+                            <a:ext cx="387502" cy="387502"/>
+                          </a:xfrm>
+                          <a:prstGeom prst="rect">
+                            <a:avLst/>
+                          </a:prstGeom>
+                        </pic:spPr>
+                      </pic:pic>
+                    </a:graphicData>
+                  </a:graphic>
+                </wp:inline>
+              </w:drawing>
+            </w:r>
+          </w:p>
+          <w:p>
+            <w:pPr>
+              <w:jc w:val="center"/>
+              <w:rPr>
+                <w:rFonts w:ascii="Times New Roman" w:eastAsia="Times New Roman" w:hAnsi="Times New Roman" w:cs="Times New Roman"/>
+              </w:rPr>
+            </w:pPr>
+          </w:p>
+          <w:p>
+            <w:pPr>
+              <w:jc w:val="center"/>
               <w:rPr>
                 <w:rFonts w:ascii="Times New Roman" w:eastAsia="Times New Roman" w:hAnsi="Times New Roman" w:cs="Times New Roman"/>
               </w:rPr>
@@ -335,6 +372,7 @@
           </w:tcPr>
           <w:p>
             <w:pPr>
+              <w:jc w:val="center"/>
               <w:rPr>
                 <w:rFonts w:ascii="Times New Roman" w:eastAsia="Times New Roman" w:hAnsi="Times New Roman" w:cs="Times New Roman"/>
               </w:rPr>
@@ -344,6 +382,64 @@
                 <w:rFonts w:ascii="Times New Roman" w:eastAsia="Times New Roman" w:hAnsi="Times New Roman" w:cs="Times New Roman"/>
               </w:rPr>
               <w:t>​​</w:t>
+            </w:r>
+          </w:p>
+          <w:p>
+            <w:pPr>
+              <w:jc w:val="center"/>
+              <w:rPr>
+                <w:rFonts w:ascii="Times New Roman" w:eastAsia="Times New Roman" w:hAnsi="Times New Roman" w:cs="Times New Roman"/>
+              </w:rPr>
+            </w:pPr>
+            <w:r>
+              <w:rPr>
+                <w:rFonts w:ascii="Times New Roman" w:eastAsia="Times New Roman" w:hAnsi="Times New Roman" w:cs="Times New Roman"/>
+                <w:noProof/>
+              </w:rPr>
+              <w:drawing>
+                <wp:inline distT="0" distB="0" distL="0" distR="0" wp14:anchorId="4602631C" wp14:editId="64A11298">
+                  <wp:extent cx="381000" cy="381000"/>
+                  <wp:effectExtent l="0" t="0" r="0" b="0"/>
+                  <wp:docPr id="1065821375" name="Graphic 1" descr="Checkmark with solid fill"/>
+                  <wp:cNvGraphicFramePr>
+                    <a:graphicFrameLocks xmlns:a="http://schemas.openxmlformats.org/drawingml/2006/main" noChangeAspect="1"/>
+                  </wp:cNvGraphicFramePr>
+                  <a:graphic xmlns:a="http://schemas.openxmlformats.org/drawingml/2006/main">
+                    <a:graphicData uri="http://schemas.openxmlformats.org/drawingml/2006/picture">
+                      <pic:pic xmlns:pic="http://schemas.openxmlformats.org/drawingml/2006/picture">
+                        <pic:nvPicPr>
+                          <pic:cNvPr id="971952348" name="Graphic 971952348" descr="Checkmark with solid fill"/>
+                          <pic:cNvPicPr/>
+                        </pic:nvPicPr>
+                        <pic:blipFill>
+                          <a:blip r:embed="rId8" cstate="print">
+                            <a:extLst>
+                              <a:ext uri="{28A0092B-C50C-407E-A947-70E740481C1C}">
+                                <a14:useLocalDpi xmlns:a14="http://schemas.microsoft.com/office/drawing/2010/main" val="0"/>
+                              </a:ext>
+                              <a:ext uri="{96DAC541-7B7A-43D3-8B79-37D633B846F1}">
+                                <asvg:svgBlip xmlns:asvg="http://schemas.microsoft.com/office/drawing/2016/SVG/main" r:embed="rId9"/>
+                              </a:ext>
+                            </a:extLst>
+                          </a:blip>
+                          <a:stretch>
+                            <a:fillRect/>
+                          </a:stretch>
+                        </pic:blipFill>
+                        <pic:spPr>
+                          <a:xfrm>
+                            <a:off x="0" y="0"/>
+                            <a:ext cx="387502" cy="387502"/>
+                          </a:xfrm>
+                          <a:prstGeom prst="rect">
+                            <a:avLst/>
+                          </a:prstGeom>
+                        </pic:spPr>
+                      </pic:pic>
+                    </a:graphicData>
+                  </a:graphic>
+                </wp:inline>
+              </w:drawing>
             </w:r>
           </w:p>
         </w:tc>
@@ -354,6 +450,7 @@
           </w:tcPr>
           <w:p>
             <w:pPr>
+              <w:jc w:val="center"/>
               <w:rPr>
                 <w:rFonts w:ascii="Times New Roman" w:eastAsia="Times New Roman" w:hAnsi="Times New Roman" w:cs="Times New Roman"/>
               </w:rPr>
@@ -363,6 +460,64 @@
                 <w:rFonts w:ascii="Times New Roman" w:eastAsia="Times New Roman" w:hAnsi="Times New Roman" w:cs="Times New Roman"/>
               </w:rPr>
               <w:t>​​</w:t>
+            </w:r>
+          </w:p>
+          <w:p>
+            <w:pPr>
+              <w:jc w:val="center"/>
+              <w:rPr>
+                <w:rFonts w:ascii="Times New Roman" w:eastAsia="Times New Roman" w:hAnsi="Times New Roman" w:cs="Times New Roman"/>
+              </w:rPr>
+            </w:pPr>
+            <w:r>
+              <w:rPr>
+                <w:rFonts w:ascii="Times New Roman" w:eastAsia="Times New Roman" w:hAnsi="Times New Roman" w:cs="Times New Roman"/>
+                <w:noProof/>
+              </w:rPr>
+              <w:drawing>
+                <wp:inline distT="0" distB="0" distL="0" distR="0" wp14:anchorId="5D8EA1EC" wp14:editId="43E6B612">
+                  <wp:extent cx="381000" cy="381000"/>
+                  <wp:effectExtent l="0" t="0" r="0" b="0"/>
+                  <wp:docPr id="615768534" name="Graphic 1" descr="Checkmark with solid fill"/>
+                  <wp:cNvGraphicFramePr>
+                    <a:graphicFrameLocks xmlns:a="http://schemas.openxmlformats.org/drawingml/2006/main" noChangeAspect="1"/>
+                  </wp:cNvGraphicFramePr>
+                  <a:graphic xmlns:a="http://schemas.openxmlformats.org/drawingml/2006/main">
+                    <a:graphicData uri="http://schemas.openxmlformats.org/drawingml/2006/picture">
+                      <pic:pic xmlns:pic="http://schemas.openxmlformats.org/drawingml/2006/picture">
+                        <pic:nvPicPr>
+                          <pic:cNvPr id="971952348" name="Graphic 971952348" descr="Checkmark with solid fill"/>
+                          <pic:cNvPicPr/>
+                        </pic:nvPicPr>
+                        <pic:blipFill>
+                          <a:blip r:embed="rId8" cstate="print">
+                            <a:extLst>
+                              <a:ext uri="{28A0092B-C50C-407E-A947-70E740481C1C}">
+                                <a14:useLocalDpi xmlns:a14="http://schemas.microsoft.com/office/drawing/2010/main" val="0"/>
+                              </a:ext>
+                              <a:ext uri="{96DAC541-7B7A-43D3-8B79-37D633B846F1}">
+                                <asvg:svgBlip xmlns:asvg="http://schemas.microsoft.com/office/drawing/2016/SVG/main" r:embed="rId9"/>
+                              </a:ext>
+                            </a:extLst>
+                          </a:blip>
+                          <a:stretch>
+                            <a:fillRect/>
+                          </a:stretch>
+                        </pic:blipFill>
+                        <pic:spPr>
+                          <a:xfrm>
+                            <a:off x="0" y="0"/>
+                            <a:ext cx="387502" cy="387502"/>
+                          </a:xfrm>
+                          <a:prstGeom prst="rect">
+                            <a:avLst/>
+                          </a:prstGeom>
+                        </pic:spPr>
+                      </pic:pic>
+                    </a:graphicData>
+                  </a:graphic>
+                </wp:inline>
+              </w:drawing>
             </w:r>
           </w:p>
         </w:tc>
@@ -437,7 +592,7 @@
           <w:szCs w:val="34"/>
         </w:rPr>
         <w:drawing>
-          <wp:inline distT="0" distB="0" distL="0" distR="0" wp14:anchorId="400D9FE3" wp14:editId="07699B61">
+          <wp:inline distT="0" distB="0" distL="0" distR="0" wp14:anchorId="400D9FE3" wp14:editId="4EF62800">
             <wp:extent cx="171450" cy="171450"/>
             <wp:effectExtent l="0" t="0" r="6350" b="6350"/>
             <wp:docPr id="922092399" name="Picture 3" descr=":busts_in_silhouette:"/>
@@ -454,7 +609,7 @@
                     </pic:cNvPicPr>
                   </pic:nvPicPr>
                   <pic:blipFill>
-                    <a:blip r:embed="rId8" cstate="print">
+                    <a:blip r:embed="rId10" cstate="print">
                       <a:extLst>
                         <a:ext uri="{28A0092B-C50C-407E-A947-70E740481C1C}">
                           <a14:useLocalDpi xmlns:a14="http://schemas.microsoft.com/office/drawing/2010/main" val="0"/>
@@ -622,6 +777,31 @@
               </w:rPr>
               <w:t xml:space="preserve">​​ </w:t>
             </w:r>
+            <w:proofErr w:type="spellStart"/>
+            <w:r>
+              <w:rPr>
+                <w:rFonts w:ascii="Times New Roman" w:eastAsia="Times New Roman" w:hAnsi="Times New Roman" w:cs="Times New Roman"/>
+                <w:spacing w:val="-1"/>
+              </w:rPr>
+              <w:t>Aaditya</w:t>
+            </w:r>
+            <w:proofErr w:type="spellEnd"/>
+            <w:r>
+              <w:rPr>
+                <w:rFonts w:ascii="Times New Roman" w:eastAsia="Times New Roman" w:hAnsi="Times New Roman" w:cs="Times New Roman"/>
+                <w:spacing w:val="-1"/>
+              </w:rPr>
+              <w:t xml:space="preserve"> </w:t>
+            </w:r>
+            <w:proofErr w:type="spellStart"/>
+            <w:r>
+              <w:rPr>
+                <w:rFonts w:ascii="Times New Roman" w:eastAsia="Times New Roman" w:hAnsi="Times New Roman" w:cs="Times New Roman"/>
+                <w:spacing w:val="-1"/>
+              </w:rPr>
+              <w:t>Golash</w:t>
+            </w:r>
+            <w:proofErr w:type="spellEnd"/>
           </w:p>
         </w:tc>
         <w:tc>
@@ -641,7 +821,7 @@
                 <w:rFonts w:ascii="Times New Roman" w:eastAsia="Times New Roman" w:hAnsi="Times New Roman" w:cs="Times New Roman"/>
                 <w:spacing w:val="-1"/>
               </w:rPr>
-              <w:t xml:space="preserve">​​ </w:t>
+              <w:t xml:space="preserve"> Developer</w:t>
             </w:r>
           </w:p>
         </w:tc>
@@ -661,6 +841,13 @@
                 <w:spacing w:val="-1"/>
               </w:rPr>
             </w:pPr>
+            <w:r>
+              <w:rPr>
+                <w:rFonts w:ascii="Times New Roman" w:eastAsia="Times New Roman" w:hAnsi="Times New Roman" w:cs="Times New Roman"/>
+                <w:spacing w:val="-1"/>
+              </w:rPr>
+              <w:t xml:space="preserve"> Abdul Faiz</w:t>
+            </w:r>
           </w:p>
         </w:tc>
         <w:tc>
@@ -674,6 +861,20 @@
                 <w:spacing w:val="-1"/>
               </w:rPr>
             </w:pPr>
+            <w:r>
+              <w:rPr>
+                <w:rFonts w:ascii="Times New Roman" w:eastAsia="Times New Roman" w:hAnsi="Times New Roman" w:cs="Times New Roman"/>
+                <w:spacing w:val="-1"/>
+              </w:rPr>
+              <w:t xml:space="preserve"> </w:t>
+            </w:r>
+            <w:r>
+              <w:rPr>
+                <w:rFonts w:ascii="Times New Roman" w:eastAsia="Times New Roman" w:hAnsi="Times New Roman" w:cs="Times New Roman"/>
+                <w:spacing w:val="-1"/>
+              </w:rPr>
+              <w:t>Designer</w:t>
+            </w:r>
           </w:p>
         </w:tc>
       </w:tr>
@@ -692,6 +893,38 @@
                 <w:spacing w:val="-1"/>
               </w:rPr>
             </w:pPr>
+            <w:r>
+              <w:rPr>
+                <w:rFonts w:ascii="Times New Roman" w:eastAsia="Times New Roman" w:hAnsi="Times New Roman" w:cs="Times New Roman"/>
+                <w:spacing w:val="-1"/>
+              </w:rPr>
+              <w:t xml:space="preserve"> </w:t>
+            </w:r>
+            <w:proofErr w:type="spellStart"/>
+            <w:r>
+              <w:rPr>
+                <w:rFonts w:ascii="Times New Roman" w:eastAsia="Times New Roman" w:hAnsi="Times New Roman" w:cs="Times New Roman"/>
+                <w:spacing w:val="-1"/>
+              </w:rPr>
+              <w:t>Ariq</w:t>
+            </w:r>
+            <w:proofErr w:type="spellEnd"/>
+            <w:r>
+              <w:rPr>
+                <w:rFonts w:ascii="Times New Roman" w:eastAsia="Times New Roman" w:hAnsi="Times New Roman" w:cs="Times New Roman"/>
+                <w:spacing w:val="-1"/>
+              </w:rPr>
+              <w:t xml:space="preserve"> </w:t>
+            </w:r>
+            <w:proofErr w:type="spellStart"/>
+            <w:r>
+              <w:rPr>
+                <w:rFonts w:ascii="Times New Roman" w:eastAsia="Times New Roman" w:hAnsi="Times New Roman" w:cs="Times New Roman"/>
+                <w:spacing w:val="-1"/>
+              </w:rPr>
+              <w:t>Muldi</w:t>
+            </w:r>
+            <w:proofErr w:type="spellEnd"/>
           </w:p>
         </w:tc>
         <w:tc>
@@ -705,6 +938,20 @@
                 <w:spacing w:val="-1"/>
               </w:rPr>
             </w:pPr>
+            <w:r>
+              <w:rPr>
+                <w:rFonts w:ascii="Times New Roman" w:eastAsia="Times New Roman" w:hAnsi="Times New Roman" w:cs="Times New Roman"/>
+                <w:spacing w:val="-1"/>
+              </w:rPr>
+              <w:t xml:space="preserve"> </w:t>
+            </w:r>
+            <w:r>
+              <w:rPr>
+                <w:rFonts w:ascii="Times New Roman" w:eastAsia="Times New Roman" w:hAnsi="Times New Roman" w:cs="Times New Roman"/>
+                <w:spacing w:val="-1"/>
+              </w:rPr>
+              <w:t>Developer</w:t>
+            </w:r>
           </w:p>
         </w:tc>
       </w:tr>
@@ -723,6 +970,20 @@
                 <w:spacing w:val="-1"/>
               </w:rPr>
             </w:pPr>
+            <w:r>
+              <w:rPr>
+                <w:rFonts w:ascii="Times New Roman" w:eastAsia="Times New Roman" w:hAnsi="Times New Roman" w:cs="Times New Roman"/>
+                <w:spacing w:val="-1"/>
+              </w:rPr>
+              <w:t xml:space="preserve"> </w:t>
+            </w:r>
+            <w:r>
+              <w:rPr>
+                <w:rFonts w:ascii="Times New Roman" w:eastAsia="Times New Roman" w:hAnsi="Times New Roman" w:cs="Times New Roman"/>
+                <w:spacing w:val="-1"/>
+              </w:rPr>
+              <w:t>Kenneth Abadi</w:t>
+            </w:r>
           </w:p>
         </w:tc>
         <w:tc>
@@ -736,6 +997,20 @@
                 <w:spacing w:val="-1"/>
               </w:rPr>
             </w:pPr>
+            <w:r>
+              <w:rPr>
+                <w:rFonts w:ascii="Times New Roman" w:eastAsia="Times New Roman" w:hAnsi="Times New Roman" w:cs="Times New Roman"/>
+                <w:spacing w:val="-1"/>
+              </w:rPr>
+              <w:t xml:space="preserve"> </w:t>
+            </w:r>
+            <w:r>
+              <w:rPr>
+                <w:rFonts w:ascii="Times New Roman" w:eastAsia="Times New Roman" w:hAnsi="Times New Roman" w:cs="Times New Roman"/>
+                <w:spacing w:val="-1"/>
+              </w:rPr>
+              <w:t>Developer</w:t>
+            </w:r>
           </w:p>
         </w:tc>
       </w:tr>
@@ -754,6 +1029,29 @@
                 <w:spacing w:val="-1"/>
               </w:rPr>
             </w:pPr>
+            <w:r>
+              <w:rPr>
+                <w:rFonts w:ascii="Times New Roman" w:eastAsia="Times New Roman" w:hAnsi="Times New Roman" w:cs="Times New Roman"/>
+                <w:spacing w:val="-1"/>
+              </w:rPr>
+              <w:t xml:space="preserve"> </w:t>
+            </w:r>
+            <w:proofErr w:type="spellStart"/>
+            <w:r>
+              <w:rPr>
+                <w:rFonts w:ascii="Times New Roman" w:eastAsia="Times New Roman" w:hAnsi="Times New Roman" w:cs="Times New Roman"/>
+                <w:spacing w:val="-1"/>
+              </w:rPr>
+              <w:t>Raunak</w:t>
+            </w:r>
+            <w:proofErr w:type="spellEnd"/>
+            <w:r>
+              <w:rPr>
+                <w:rFonts w:ascii="Times New Roman" w:eastAsia="Times New Roman" w:hAnsi="Times New Roman" w:cs="Times New Roman"/>
+                <w:spacing w:val="-1"/>
+              </w:rPr>
+              <w:t xml:space="preserve"> Khanna</w:t>
+            </w:r>
           </w:p>
         </w:tc>
         <w:tc>
@@ -767,6 +1065,20 @@
                 <w:spacing w:val="-1"/>
               </w:rPr>
             </w:pPr>
+            <w:r>
+              <w:rPr>
+                <w:rFonts w:ascii="Times New Roman" w:eastAsia="Times New Roman" w:hAnsi="Times New Roman" w:cs="Times New Roman"/>
+                <w:spacing w:val="-1"/>
+              </w:rPr>
+              <w:t xml:space="preserve"> </w:t>
+            </w:r>
+            <w:r>
+              <w:rPr>
+                <w:rFonts w:ascii="Times New Roman" w:eastAsia="Times New Roman" w:hAnsi="Times New Roman" w:cs="Times New Roman"/>
+                <w:spacing w:val="-1"/>
+              </w:rPr>
+              <w:t>Developer</w:t>
+            </w:r>
           </w:p>
         </w:tc>
       </w:tr>
@@ -881,7 +1193,7 @@
           <w:szCs w:val="34"/>
         </w:rPr>
         <w:drawing>
-          <wp:inline distT="0" distB="0" distL="0" distR="0" wp14:anchorId="681436EE" wp14:editId="19730C4E">
+          <wp:inline distT="0" distB="0" distL="0" distR="0" wp14:anchorId="681436EE" wp14:editId="3C316B82">
             <wp:extent cx="185738" cy="185738"/>
             <wp:effectExtent l="0" t="0" r="5080" b="5080"/>
             <wp:docPr id="459473846" name="Picture 2" descr=":pencil2:"/>
@@ -898,7 +1210,7 @@
                     </pic:cNvPicPr>
                   </pic:nvPicPr>
                   <pic:blipFill>
-                    <a:blip r:embed="rId9" cstate="print">
+                    <a:blip r:embed="rId11" cstate="print">
                       <a:extLst>
                         <a:ext uri="{28A0092B-C50C-407E-A947-70E740481C1C}">
                           <a14:useLocalDpi xmlns:a14="http://schemas.microsoft.com/office/drawing/2010/main" val="0"/>
@@ -1055,14 +1367,21 @@
                 <w:rFonts w:ascii="Times New Roman" w:eastAsia="Times New Roman" w:hAnsi="Times New Roman" w:cs="Times New Roman"/>
                 <w:spacing w:val="-1"/>
               </w:rPr>
-              <w:t>​​</w:t>
-            </w:r>
-            <w:r>
-              <w:rPr>
-                <w:rFonts w:ascii="Times New Roman" w:eastAsia="Times New Roman" w:hAnsi="Times New Roman" w:cs="Times New Roman"/>
-                <w:spacing w:val="-1"/>
-              </w:rPr>
-              <w:t>e.g., Bugs</w:t>
+              <w:t>​</w:t>
+            </w:r>
+            <w:r>
+              <w:rPr>
+                <w:rFonts w:ascii="Times New Roman" w:eastAsia="Times New Roman" w:hAnsi="Times New Roman" w:cs="Times New Roman"/>
+                <w:spacing w:val="-1"/>
+              </w:rPr>
+              <w:t>C</w:t>
+            </w:r>
+            <w:r>
+              <w:rPr>
+                <w:rFonts w:ascii="Times New Roman" w:eastAsia="Times New Roman" w:hAnsi="Times New Roman" w:cs="Times New Roman"/>
+                <w:spacing w:val="-1"/>
+              </w:rPr>
+              <w:t>oding for the project</w:t>
             </w:r>
           </w:p>
         </w:tc>
@@ -1116,7 +1435,7 @@
                 <w:rFonts w:ascii="Times New Roman" w:eastAsia="Times New Roman" w:hAnsi="Times New Roman" w:cs="Times New Roman"/>
                 <w:spacing w:val="-1"/>
               </w:rPr>
-              <w:t xml:space="preserve"> </w:t>
+              <w:t>26</w:t>
             </w:r>
           </w:p>
         </w:tc>
@@ -1161,6 +1480,13 @@
                 <w:spacing w:val="-1"/>
               </w:rPr>
             </w:pPr>
+            <w:r>
+              <w:rPr>
+                <w:rFonts w:ascii="Times New Roman" w:eastAsia="Times New Roman" w:hAnsi="Times New Roman" w:cs="Times New Roman"/>
+                <w:spacing w:val="-1"/>
+              </w:rPr>
+              <w:t>7</w:t>
+            </w:r>
           </w:p>
         </w:tc>
       </w:tr>
@@ -1204,6 +1530,20 @@
                 <w:spacing w:val="-1"/>
               </w:rPr>
             </w:pPr>
+            <w:r>
+              <w:rPr>
+                <w:rFonts w:ascii="Times New Roman" w:eastAsia="Times New Roman" w:hAnsi="Times New Roman" w:cs="Times New Roman"/>
+                <w:spacing w:val="-1"/>
+              </w:rPr>
+              <w:t xml:space="preserve">40 hours </w:t>
+            </w:r>
+            <w:r>
+              <w:rPr>
+                <w:rFonts w:ascii="Times New Roman" w:eastAsia="Times New Roman" w:hAnsi="Times New Roman" w:cs="Times New Roman"/>
+                <w:spacing w:val="-1"/>
+              </w:rPr>
+              <w:t>(total)</w:t>
+            </w:r>
           </w:p>
         </w:tc>
       </w:tr>
@@ -1252,14 +1592,23 @@
                 <w:rFonts w:ascii="Times New Roman" w:eastAsia="Times New Roman" w:hAnsi="Times New Roman" w:cs="Times New Roman"/>
                 <w:spacing w:val="-1"/>
               </w:rPr>
-              <w:t>​​</w:t>
-            </w:r>
-            <w:r>
-              <w:rPr>
-                <w:rFonts w:ascii="Times New Roman" w:eastAsia="Times New Roman" w:hAnsi="Times New Roman" w:cs="Times New Roman"/>
-                <w:spacing w:val="-1"/>
-              </w:rPr>
-              <w:t xml:space="preserve"> </w:t>
+              <w:t xml:space="preserve">Did basic UI for the Friends list, Channel members list, and some </w:t>
+            </w:r>
+            <w:proofErr w:type="gramStart"/>
+            <w:r>
+              <w:rPr>
+                <w:rFonts w:ascii="Times New Roman" w:eastAsia="Times New Roman" w:hAnsi="Times New Roman" w:cs="Times New Roman"/>
+                <w:spacing w:val="-1"/>
+              </w:rPr>
+              <w:t>ground work</w:t>
+            </w:r>
+            <w:proofErr w:type="gramEnd"/>
+            <w:r>
+              <w:rPr>
+                <w:rFonts w:ascii="Times New Roman" w:eastAsia="Times New Roman" w:hAnsi="Times New Roman" w:cs="Times New Roman"/>
+                <w:spacing w:val="-1"/>
+              </w:rPr>
+              <w:t xml:space="preserve"> for the other UI elements. Got React set up to collaborate on, on GitHub.</w:t>
             </w:r>
           </w:p>
         </w:tc>
@@ -1287,7 +1636,6 @@
           <w:sz w:val="27"/>
           <w:szCs w:val="27"/>
         </w:rPr>
-        <w:lastRenderedPageBreak/>
         <w:t>Details</w:t>
       </w:r>
       <w:r>
@@ -1346,6 +1694,7 @@
                 <w:bCs/>
                 <w:spacing w:val="-1"/>
               </w:rPr>
+              <w:lastRenderedPageBreak/>
               <w:t>Start date</w:t>
             </w:r>
           </w:p>
@@ -1368,14 +1717,28 @@
                 <w:rFonts w:ascii="Times New Roman" w:eastAsia="Times New Roman" w:hAnsi="Times New Roman" w:cs="Times New Roman"/>
                 <w:spacing w:val="-1"/>
               </w:rPr>
-              <w:t>​​</w:t>
-            </w:r>
-            <w:r>
-              <w:rPr>
-                <w:rFonts w:ascii="Times New Roman" w:eastAsia="Times New Roman" w:hAnsi="Times New Roman" w:cs="Times New Roman"/>
-                <w:spacing w:val="-1"/>
-              </w:rPr>
-              <w:t xml:space="preserve"> </w:t>
+              <w:t xml:space="preserve">March </w:t>
+            </w:r>
+            <w:r>
+              <w:rPr>
+                <w:rFonts w:ascii="Times New Roman" w:eastAsia="Times New Roman" w:hAnsi="Times New Roman" w:cs="Times New Roman"/>
+                <w:spacing w:val="-1"/>
+              </w:rPr>
+              <w:t>1</w:t>
+            </w:r>
+            <w:r>
+              <w:rPr>
+                <w:rFonts w:ascii="Times New Roman" w:eastAsia="Times New Roman" w:hAnsi="Times New Roman" w:cs="Times New Roman"/>
+                <w:spacing w:val="-1"/>
+              </w:rPr>
+              <w:t>9</w:t>
+            </w:r>
+            <w:r>
+              <w:rPr>
+                <w:rFonts w:ascii="Times New Roman" w:eastAsia="Times New Roman" w:hAnsi="Times New Roman" w:cs="Times New Roman"/>
+                <w:spacing w:val="-1"/>
+              </w:rPr>
+              <w:t>, 2024</w:t>
             </w:r>
           </w:p>
         </w:tc>
@@ -1417,6 +1780,27 @@
                 <w:spacing w:val="-1"/>
               </w:rPr>
             </w:pPr>
+            <w:r>
+              <w:rPr>
+                <w:rFonts w:ascii="Times New Roman" w:eastAsia="Times New Roman" w:hAnsi="Times New Roman" w:cs="Times New Roman"/>
+                <w:spacing w:val="-1"/>
+              </w:rPr>
+              <w:t xml:space="preserve">March </w:t>
+            </w:r>
+            <w:r>
+              <w:rPr>
+                <w:rFonts w:ascii="Times New Roman" w:eastAsia="Times New Roman" w:hAnsi="Times New Roman" w:cs="Times New Roman"/>
+                <w:spacing w:val="-1"/>
+              </w:rPr>
+              <w:t>26</w:t>
+            </w:r>
+            <w:r>
+              <w:rPr>
+                <w:rFonts w:ascii="Times New Roman" w:eastAsia="Times New Roman" w:hAnsi="Times New Roman" w:cs="Times New Roman"/>
+                <w:spacing w:val="-1"/>
+              </w:rPr>
+              <w:t>, 2024</w:t>
+            </w:r>
           </w:p>
         </w:tc>
       </w:tr>
@@ -1462,14 +1846,28 @@
                 <w:rFonts w:ascii="Times New Roman" w:eastAsia="Times New Roman" w:hAnsi="Times New Roman" w:cs="Times New Roman"/>
                 <w:spacing w:val="-1"/>
               </w:rPr>
-              <w:t>​​</w:t>
-            </w:r>
-            <w:r>
-              <w:rPr>
-                <w:rFonts w:ascii="Times New Roman" w:eastAsia="Times New Roman" w:hAnsi="Times New Roman" w:cs="Times New Roman"/>
-                <w:spacing w:val="-1"/>
-              </w:rPr>
-              <w:t xml:space="preserve"> </w:t>
+              <w:t>​</w:t>
+            </w:r>
+            <w:r>
+              <w:rPr>
+                <w:rFonts w:ascii="Times New Roman" w:eastAsia="Times New Roman" w:hAnsi="Times New Roman" w:cs="Times New Roman"/>
+                <w:spacing w:val="-1"/>
+              </w:rPr>
+              <w:t>C</w:t>
+            </w:r>
+            <w:r>
+              <w:rPr>
+                <w:rFonts w:ascii="Times New Roman" w:eastAsia="Times New Roman" w:hAnsi="Times New Roman" w:cs="Times New Roman"/>
+                <w:spacing w:val="-1"/>
+              </w:rPr>
+              <w:t>oding for the project</w:t>
+            </w:r>
+            <w:r>
+              <w:rPr>
+                <w:rFonts w:ascii="Times New Roman" w:eastAsia="Times New Roman" w:hAnsi="Times New Roman" w:cs="Times New Roman"/>
+                <w:spacing w:val="-1"/>
+              </w:rPr>
+              <w:t xml:space="preserve"> (continued)</w:t>
             </w:r>
           </w:p>
         </w:tc>
@@ -1511,6 +1909,20 @@
                 <w:spacing w:val="-1"/>
               </w:rPr>
             </w:pPr>
+            <w:r>
+              <w:rPr>
+                <w:rFonts w:ascii="Times New Roman" w:eastAsia="Times New Roman" w:hAnsi="Times New Roman" w:cs="Times New Roman"/>
+                <w:spacing w:val="-1"/>
+              </w:rPr>
+              <w:t>35</w:t>
+            </w:r>
+            <w:r>
+              <w:rPr>
+                <w:rFonts w:ascii="Times New Roman" w:eastAsia="Times New Roman" w:hAnsi="Times New Roman" w:cs="Times New Roman"/>
+                <w:spacing w:val="-1"/>
+              </w:rPr>
+              <w:t xml:space="preserve"> hours (total)</w:t>
+            </w:r>
           </w:p>
         </w:tc>
       </w:tr>
@@ -1551,6 +1963,20 @@
                 <w:spacing w:val="-1"/>
               </w:rPr>
             </w:pPr>
+            <w:r>
+              <w:rPr>
+                <w:rFonts w:ascii="Times New Roman" w:eastAsia="Times New Roman" w:hAnsi="Times New Roman" w:cs="Times New Roman"/>
+                <w:spacing w:val="-1"/>
+              </w:rPr>
+              <w:t>25</w:t>
+            </w:r>
+            <w:r>
+              <w:rPr>
+                <w:rFonts w:ascii="Times New Roman" w:eastAsia="Times New Roman" w:hAnsi="Times New Roman" w:cs="Times New Roman"/>
+                <w:spacing w:val="-1"/>
+              </w:rPr>
+              <w:t xml:space="preserve"> issues</w:t>
+            </w:r>
           </w:p>
         </w:tc>
       </w:tr>
@@ -1598,6 +2024,66 @@
               </w:rPr>
               <w:t xml:space="preserve"> Member 1</w:t>
             </w:r>
+            <w:r>
+              <w:rPr>
+                <w:rFonts w:ascii="Times New Roman" w:eastAsia="Times New Roman" w:hAnsi="Times New Roman" w:cs="Times New Roman"/>
+                <w:spacing w:val="-1"/>
+              </w:rPr>
+              <w:t xml:space="preserve"> – </w:t>
+            </w:r>
+            <w:proofErr w:type="spellStart"/>
+            <w:r>
+              <w:rPr>
+                <w:rFonts w:ascii="Times New Roman" w:eastAsia="Times New Roman" w:hAnsi="Times New Roman" w:cs="Times New Roman"/>
+                <w:spacing w:val="-1"/>
+              </w:rPr>
+              <w:t>Aaditya</w:t>
+            </w:r>
+            <w:proofErr w:type="spellEnd"/>
+            <w:r>
+              <w:rPr>
+                <w:rFonts w:ascii="Times New Roman" w:eastAsia="Times New Roman" w:hAnsi="Times New Roman" w:cs="Times New Roman"/>
+                <w:spacing w:val="-1"/>
+              </w:rPr>
+              <w:t xml:space="preserve"> </w:t>
+            </w:r>
+            <w:proofErr w:type="spellStart"/>
+            <w:r>
+              <w:rPr>
+                <w:rFonts w:ascii="Times New Roman" w:eastAsia="Times New Roman" w:hAnsi="Times New Roman" w:cs="Times New Roman"/>
+                <w:spacing w:val="-1"/>
+              </w:rPr>
+              <w:t>Golash</w:t>
+            </w:r>
+            <w:proofErr w:type="spellEnd"/>
+            <w:r>
+              <w:rPr>
+                <w:rFonts w:ascii="Times New Roman" w:eastAsia="Times New Roman" w:hAnsi="Times New Roman" w:cs="Times New Roman"/>
+                <w:spacing w:val="-1"/>
+              </w:rPr>
+              <w:t xml:space="preserve"> </w:t>
+            </w:r>
+            <w:r>
+              <w:rPr>
+                <w:rFonts w:ascii="Times New Roman" w:eastAsia="Times New Roman" w:hAnsi="Times New Roman" w:cs="Times New Roman"/>
+                <w:spacing w:val="-1"/>
+              </w:rPr>
+              <w:t xml:space="preserve">- </w:t>
+            </w:r>
+            <w:r>
+              <w:rPr>
+                <w:rFonts w:ascii="Times New Roman" w:eastAsia="Times New Roman" w:hAnsi="Times New Roman" w:cs="Times New Roman"/>
+                <w:spacing w:val="-1"/>
+              </w:rPr>
+              <w:t>7</w:t>
+            </w:r>
+            <w:r>
+              <w:rPr>
+                <w:rFonts w:ascii="Times New Roman" w:eastAsia="Times New Roman" w:hAnsi="Times New Roman" w:cs="Times New Roman"/>
+                <w:spacing w:val="-1"/>
+              </w:rPr>
+              <w:t xml:space="preserve"> hours</w:t>
+            </w:r>
           </w:p>
           <w:p>
             <w:pPr>
@@ -1613,6 +2099,27 @@
               </w:rPr>
               <w:t xml:space="preserve"> Member 2</w:t>
             </w:r>
+            <w:r>
+              <w:rPr>
+                <w:rFonts w:ascii="Times New Roman" w:eastAsia="Times New Roman" w:hAnsi="Times New Roman" w:cs="Times New Roman"/>
+                <w:spacing w:val="-1"/>
+              </w:rPr>
+              <w:t xml:space="preserve"> – Abdul Faiz - </w:t>
+            </w:r>
+            <w:r>
+              <w:rPr>
+                <w:rFonts w:ascii="Times New Roman" w:eastAsia="Times New Roman" w:hAnsi="Times New Roman" w:cs="Times New Roman"/>
+                <w:spacing w:val="-1"/>
+              </w:rPr>
+              <w:t>7</w:t>
+            </w:r>
+            <w:r>
+              <w:rPr>
+                <w:rFonts w:ascii="Times New Roman" w:eastAsia="Times New Roman" w:hAnsi="Times New Roman" w:cs="Times New Roman"/>
+                <w:spacing w:val="-1"/>
+              </w:rPr>
+              <w:t xml:space="preserve"> hours</w:t>
+            </w:r>
           </w:p>
           <w:p>
             <w:pPr>
@@ -1628,6 +2135,66 @@
               </w:rPr>
               <w:t xml:space="preserve"> Member 3</w:t>
             </w:r>
+            <w:r>
+              <w:rPr>
+                <w:rFonts w:ascii="Times New Roman" w:eastAsia="Times New Roman" w:hAnsi="Times New Roman" w:cs="Times New Roman"/>
+                <w:spacing w:val="-1"/>
+              </w:rPr>
+              <w:t xml:space="preserve"> – </w:t>
+            </w:r>
+            <w:proofErr w:type="spellStart"/>
+            <w:r>
+              <w:rPr>
+                <w:rFonts w:ascii="Times New Roman" w:eastAsia="Times New Roman" w:hAnsi="Times New Roman" w:cs="Times New Roman"/>
+                <w:spacing w:val="-1"/>
+              </w:rPr>
+              <w:t>Ariq</w:t>
+            </w:r>
+            <w:proofErr w:type="spellEnd"/>
+            <w:r>
+              <w:rPr>
+                <w:rFonts w:ascii="Times New Roman" w:eastAsia="Times New Roman" w:hAnsi="Times New Roman" w:cs="Times New Roman"/>
+                <w:spacing w:val="-1"/>
+              </w:rPr>
+              <w:t xml:space="preserve"> </w:t>
+            </w:r>
+            <w:proofErr w:type="spellStart"/>
+            <w:r>
+              <w:rPr>
+                <w:rFonts w:ascii="Times New Roman" w:eastAsia="Times New Roman" w:hAnsi="Times New Roman" w:cs="Times New Roman"/>
+                <w:spacing w:val="-1"/>
+              </w:rPr>
+              <w:t>Muldi</w:t>
+            </w:r>
+            <w:proofErr w:type="spellEnd"/>
+            <w:r>
+              <w:rPr>
+                <w:rFonts w:ascii="Times New Roman" w:eastAsia="Times New Roman" w:hAnsi="Times New Roman" w:cs="Times New Roman"/>
+                <w:spacing w:val="-1"/>
+              </w:rPr>
+              <w:t xml:space="preserve"> - </w:t>
+            </w:r>
+            <w:r>
+              <w:rPr>
+                <w:rFonts w:ascii="Times New Roman" w:eastAsia="Times New Roman" w:hAnsi="Times New Roman" w:cs="Times New Roman"/>
+                <w:spacing w:val="-1"/>
+              </w:rPr>
+              <w:t>7</w:t>
+            </w:r>
+            <w:r>
+              <w:rPr>
+                <w:rFonts w:ascii="Times New Roman" w:eastAsia="Times New Roman" w:hAnsi="Times New Roman" w:cs="Times New Roman"/>
+                <w:spacing w:val="-1"/>
+              </w:rPr>
+              <w:t xml:space="preserve"> </w:t>
+            </w:r>
+            <w:r>
+              <w:rPr>
+                <w:rFonts w:ascii="Times New Roman" w:eastAsia="Times New Roman" w:hAnsi="Times New Roman" w:cs="Times New Roman"/>
+                <w:spacing w:val="-1"/>
+              </w:rPr>
+              <w:t>hours</w:t>
+            </w:r>
           </w:p>
           <w:p>
             <w:pPr>
@@ -1643,6 +2210,41 @@
               </w:rPr>
               <w:t xml:space="preserve"> Member 4</w:t>
             </w:r>
+            <w:r>
+              <w:rPr>
+                <w:rFonts w:ascii="Times New Roman" w:eastAsia="Times New Roman" w:hAnsi="Times New Roman" w:cs="Times New Roman"/>
+                <w:spacing w:val="-1"/>
+              </w:rPr>
+              <w:t xml:space="preserve"> – Kenneth Abadi </w:t>
+            </w:r>
+            <w:r>
+              <w:rPr>
+                <w:rFonts w:ascii="Times New Roman" w:eastAsia="Times New Roman" w:hAnsi="Times New Roman" w:cs="Times New Roman"/>
+                <w:spacing w:val="-1"/>
+              </w:rPr>
+              <w:t>-</w:t>
+            </w:r>
+            <w:r>
+              <w:rPr>
+                <w:rFonts w:ascii="Times New Roman" w:eastAsia="Times New Roman" w:hAnsi="Times New Roman" w:cs="Times New Roman"/>
+                <w:spacing w:val="-1"/>
+              </w:rPr>
+              <w:t xml:space="preserve"> </w:t>
+            </w:r>
+            <w:r>
+              <w:rPr>
+                <w:rFonts w:ascii="Times New Roman" w:eastAsia="Times New Roman" w:hAnsi="Times New Roman" w:cs="Times New Roman"/>
+                <w:spacing w:val="-1"/>
+              </w:rPr>
+              <w:t>7</w:t>
+            </w:r>
+            <w:r>
+              <w:rPr>
+                <w:rFonts w:ascii="Times New Roman" w:eastAsia="Times New Roman" w:hAnsi="Times New Roman" w:cs="Times New Roman"/>
+                <w:spacing w:val="-1"/>
+              </w:rPr>
+              <w:t xml:space="preserve"> hours</w:t>
+            </w:r>
           </w:p>
           <w:p>
             <w:pPr>
@@ -1657,6 +2259,43 @@
                 <w:spacing w:val="-1"/>
               </w:rPr>
               <w:t xml:space="preserve"> Member 5</w:t>
+            </w:r>
+            <w:r>
+              <w:rPr>
+                <w:rFonts w:ascii="Times New Roman" w:eastAsia="Times New Roman" w:hAnsi="Times New Roman" w:cs="Times New Roman"/>
+                <w:spacing w:val="-1"/>
+              </w:rPr>
+              <w:t xml:space="preserve"> – </w:t>
+            </w:r>
+            <w:proofErr w:type="spellStart"/>
+            <w:r>
+              <w:rPr>
+                <w:rFonts w:ascii="Times New Roman" w:eastAsia="Times New Roman" w:hAnsi="Times New Roman" w:cs="Times New Roman"/>
+                <w:spacing w:val="-1"/>
+              </w:rPr>
+              <w:t>Raunak</w:t>
+            </w:r>
+            <w:proofErr w:type="spellEnd"/>
+            <w:r>
+              <w:rPr>
+                <w:rFonts w:ascii="Times New Roman" w:eastAsia="Times New Roman" w:hAnsi="Times New Roman" w:cs="Times New Roman"/>
+                <w:spacing w:val="-1"/>
+              </w:rPr>
+              <w:t xml:space="preserve"> Khanna - </w:t>
+            </w:r>
+            <w:r>
+              <w:rPr>
+                <w:rFonts w:ascii="Times New Roman" w:eastAsia="Times New Roman" w:hAnsi="Times New Roman" w:cs="Times New Roman"/>
+                <w:spacing w:val="-1"/>
+              </w:rPr>
+              <w:t>7</w:t>
+            </w:r>
+            <w:r>
+              <w:rPr>
+                <w:rFonts w:ascii="Times New Roman" w:eastAsia="Times New Roman" w:hAnsi="Times New Roman" w:cs="Times New Roman"/>
+                <w:spacing w:val="-1"/>
+              </w:rPr>
+              <w:t xml:space="preserve"> hours</w:t>
             </w:r>
           </w:p>
           <w:p>
@@ -1716,6 +2355,20 @@
                 <w:spacing w:val="-1"/>
               </w:rPr>
             </w:pPr>
+            <w:r>
+              <w:rPr>
+                <w:rFonts w:ascii="Times New Roman" w:eastAsia="Times New Roman" w:hAnsi="Times New Roman" w:cs="Times New Roman"/>
+                <w:spacing w:val="-1"/>
+              </w:rPr>
+              <w:t>Potential inter-dependency of UI elements</w:t>
+            </w:r>
+            <w:r>
+              <w:rPr>
+                <w:rFonts w:ascii="Times New Roman" w:eastAsia="Times New Roman" w:hAnsi="Times New Roman" w:cs="Times New Roman"/>
+                <w:spacing w:val="-1"/>
+              </w:rPr>
+              <w:t xml:space="preserve"> and backend</w:t>
+            </w:r>
           </w:p>
         </w:tc>
       </w:tr>
@@ -1766,6 +2419,20 @@
                 <w:spacing w:val="-1"/>
               </w:rPr>
             </w:pPr>
+            <w:r>
+              <w:rPr>
+                <w:rFonts w:ascii="Times New Roman" w:eastAsia="Times New Roman" w:hAnsi="Times New Roman" w:cs="Times New Roman"/>
+                <w:spacing w:val="-1"/>
+              </w:rPr>
+              <w:t>Modularize code and UI elements</w:t>
+            </w:r>
+            <w:r>
+              <w:rPr>
+                <w:rFonts w:ascii="Times New Roman" w:eastAsia="Times New Roman" w:hAnsi="Times New Roman" w:cs="Times New Roman"/>
+                <w:spacing w:val="-1"/>
+              </w:rPr>
+              <w:t xml:space="preserve"> to work on their own</w:t>
+            </w:r>
           </w:p>
         </w:tc>
       </w:tr>
@@ -1840,7 +2507,7 @@
           <w:szCs w:val="34"/>
         </w:rPr>
         <w:drawing>
-          <wp:inline distT="0" distB="0" distL="0" distR="0" wp14:anchorId="22005C9D" wp14:editId="2268618C">
+          <wp:inline distT="0" distB="0" distL="0" distR="0" wp14:anchorId="22005C9D" wp14:editId="1D86171D">
             <wp:extent cx="178594" cy="178594"/>
             <wp:effectExtent l="0" t="0" r="0" b="0"/>
             <wp:docPr id="306956271" name="Picture 1" descr=":books:"/>
@@ -1857,7 +2524,7 @@
                     </pic:cNvPicPr>
                   </pic:nvPicPr>
                   <pic:blipFill>
-                    <a:blip r:embed="rId10" cstate="print">
+                    <a:blip r:embed="rId12" cstate="print">
                       <a:extLst>
                         <a:ext uri="{28A0092B-C50C-407E-A947-70E740481C1C}">
                           <a14:useLocalDpi xmlns:a14="http://schemas.microsoft.com/office/drawing/2010/main" val="0"/>
@@ -1922,18 +2589,27 @@
           <w:spacing w:val="-1"/>
         </w:rPr>
       </w:pPr>
-    </w:p>
-    <w:p>
-      <w:pPr>
-        <w:numPr>
-          <w:ilvl w:val="0"/>
-          <w:numId w:val="5"/>
-        </w:numPr>
+      <w:r>
         <w:rPr>
           <w:rFonts w:ascii="Times New Roman" w:eastAsia="Times New Roman" w:hAnsi="Times New Roman" w:cs="Times New Roman"/>
           <w:spacing w:val="-1"/>
         </w:rPr>
-      </w:pPr>
+        <w:t xml:space="preserve">Canvas slides from the lectures and the </w:t>
+      </w:r>
+      <w:r>
+        <w:rPr>
+          <w:rFonts w:ascii="Times New Roman" w:eastAsia="Times New Roman" w:hAnsi="Times New Roman" w:cs="Times New Roman"/>
+          <w:spacing w:val="-1"/>
+        </w:rPr>
+        <w:t>second</w:t>
+      </w:r>
+      <w:r>
+        <w:rPr>
+          <w:rFonts w:ascii="Times New Roman" w:eastAsia="Times New Roman" w:hAnsi="Times New Roman" w:cs="Times New Roman"/>
+          <w:spacing w:val="-1"/>
+        </w:rPr>
+        <w:t xml:space="preserve"> lab.</w:t>
+      </w:r>
     </w:p>
     <w:p>
       <w:pPr>

</xml_diff>